<commit_message>
CPSC 2221 Lab 4 Query Edit
</commit_message>
<xml_diff>
--- a/LangaraSchoolWork/CPSC 2221/Labs/Lab 4/Lab 4 Submission.docx
+++ b/LangaraSchoolWork/CPSC 2221/Labs/Lab 4/Lab 4 Submission.docx
@@ -78,48 +78,86 @@
         </w:rPr>
         <w:t>Create Tables Query</w:t>
       </w:r>
-    </w:p>
-    <w:p>
-      <w:pPr>
-        <w:ind w:left="720"/>
+      <w:r>
         <w:rPr>
           <w:b/>
           <w:bCs/>
         </w:rPr>
-      </w:pPr>
-    </w:p>
-    <w:p>
-      <w:pPr>
-        <w:ind w:left="720"/>
-      </w:pPr>
-      <w:r>
-        <w:t>DROP TABLE IF EXISTS Region;</w:t>
-      </w:r>
-    </w:p>
-    <w:p>
-      <w:pPr>
-        <w:ind w:left="720"/>
-      </w:pPr>
-      <w:r>
-        <w:t>CREATE TABLE Region(</w:t>
-      </w:r>
-    </w:p>
-    <w:p>
-      <w:pPr>
-        <w:ind w:left="720"/>
-      </w:pPr>
-      <w:r>
-        <w:tab/>
-        <w:t>RegionID char(1) PRIMARY KEY,</w:t>
-      </w:r>
-    </w:p>
-    <w:p>
-      <w:pPr>
-        <w:ind w:left="720"/>
-      </w:pPr>
-      <w:r>
-        <w:tab/>
-        <w:t>RegionName varchar(35) NOT NULL</w:t>
+        <w:t xml:space="preserve"> &amp; Foreign Key</w:t>
+      </w:r>
+    </w:p>
+    <w:p>
+      <w:pPr>
+        <w:ind w:left="720"/>
+      </w:pPr>
+      <w:r>
+        <w:t xml:space="preserve">DROP TABLE IF EXISTS </w:t>
+      </w:r>
+      <w:proofErr w:type="gramStart"/>
+      <w:r>
+        <w:t>Region;</w:t>
+      </w:r>
+      <w:proofErr w:type="gramEnd"/>
+    </w:p>
+    <w:p>
+      <w:pPr>
+        <w:ind w:left="720"/>
+      </w:pPr>
+      <w:r>
+        <w:t xml:space="preserve">CREATE TABLE </w:t>
+      </w:r>
+      <w:proofErr w:type="gramStart"/>
+      <w:r>
+        <w:t>Region(</w:t>
+      </w:r>
+      <w:proofErr w:type="gramEnd"/>
+    </w:p>
+    <w:p>
+      <w:pPr>
+        <w:ind w:left="720"/>
+      </w:pPr>
+      <w:r>
+        <w:tab/>
+      </w:r>
+      <w:proofErr w:type="spellStart"/>
+      <w:r>
+        <w:t>RegionID</w:t>
+      </w:r>
+      <w:proofErr w:type="spellEnd"/>
+      <w:r>
+        <w:t xml:space="preserve"> </w:t>
+      </w:r>
+      <w:proofErr w:type="gramStart"/>
+      <w:r>
+        <w:t>char(</w:t>
+      </w:r>
+      <w:proofErr w:type="gramEnd"/>
+      <w:r>
+        <w:t>1) PRIMARY KEY,</w:t>
+      </w:r>
+    </w:p>
+    <w:p>
+      <w:pPr>
+        <w:ind w:left="720"/>
+      </w:pPr>
+      <w:r>
+        <w:tab/>
+      </w:r>
+      <w:proofErr w:type="spellStart"/>
+      <w:r>
+        <w:t>RegionName</w:t>
+      </w:r>
+      <w:proofErr w:type="spellEnd"/>
+      <w:r>
+        <w:t xml:space="preserve"> </w:t>
+      </w:r>
+      <w:proofErr w:type="gramStart"/>
+      <w:r>
+        <w:t>varchar(</w:t>
+      </w:r>
+      <w:proofErr w:type="gramEnd"/>
+      <w:r>
+        <w:t>35) NOT NULL</w:t>
       </w:r>
     </w:p>
     <w:p>
@@ -140,51 +178,127 @@
         <w:ind w:left="720"/>
       </w:pPr>
       <w:r>
-        <w:t>DROP TABLE IF EXISTS Store;</w:t>
-      </w:r>
-    </w:p>
-    <w:p>
-      <w:pPr>
-        <w:ind w:left="720"/>
-      </w:pPr>
-      <w:r>
-        <w:t>CREATE TABLE Store(</w:t>
-      </w:r>
-    </w:p>
-    <w:p>
-      <w:pPr>
-        <w:ind w:left="720"/>
-      </w:pPr>
-      <w:r>
-        <w:tab/>
-        <w:t>StoreID varchar(10) PRIMARY KEY,</w:t>
-      </w:r>
-    </w:p>
-    <w:p>
-      <w:pPr>
-        <w:ind w:left="720"/>
-      </w:pPr>
-      <w:r>
-        <w:tab/>
-        <w:t>StoreZip char(6) NOT NULL,</w:t>
-      </w:r>
-    </w:p>
-    <w:p>
-      <w:pPr>
-        <w:ind w:left="720"/>
-      </w:pPr>
-      <w:r>
-        <w:tab/>
-        <w:t>RegionID char(1) NOT NULL,</w:t>
-      </w:r>
-    </w:p>
-    <w:p>
-      <w:pPr>
-        <w:ind w:left="720"/>
-      </w:pPr>
-      <w:r>
-        <w:tab/>
-        <w:t>FOREIGN KEY(RegionID) REFERENCES Region(RegionID)</w:t>
+        <w:t xml:space="preserve">DROP TABLE IF EXISTS </w:t>
+      </w:r>
+      <w:proofErr w:type="gramStart"/>
+      <w:r>
+        <w:t>Store;</w:t>
+      </w:r>
+      <w:proofErr w:type="gramEnd"/>
+    </w:p>
+    <w:p>
+      <w:pPr>
+        <w:ind w:left="720"/>
+      </w:pPr>
+      <w:r>
+        <w:t xml:space="preserve">CREATE TABLE </w:t>
+      </w:r>
+      <w:proofErr w:type="gramStart"/>
+      <w:r>
+        <w:t>Store(</w:t>
+      </w:r>
+      <w:proofErr w:type="gramEnd"/>
+    </w:p>
+    <w:p>
+      <w:pPr>
+        <w:ind w:left="720"/>
+      </w:pPr>
+      <w:r>
+        <w:tab/>
+      </w:r>
+      <w:proofErr w:type="spellStart"/>
+      <w:r>
+        <w:t>StoreID</w:t>
+      </w:r>
+      <w:proofErr w:type="spellEnd"/>
+      <w:r>
+        <w:t xml:space="preserve"> </w:t>
+      </w:r>
+      <w:proofErr w:type="gramStart"/>
+      <w:r>
+        <w:t>varchar(</w:t>
+      </w:r>
+      <w:proofErr w:type="gramEnd"/>
+      <w:r>
+        <w:t>10) PRIMARY KEY,</w:t>
+      </w:r>
+    </w:p>
+    <w:p>
+      <w:pPr>
+        <w:ind w:left="720"/>
+      </w:pPr>
+      <w:r>
+        <w:tab/>
+      </w:r>
+      <w:proofErr w:type="spellStart"/>
+      <w:r>
+        <w:t>StoreZip</w:t>
+      </w:r>
+      <w:proofErr w:type="spellEnd"/>
+      <w:r>
+        <w:t xml:space="preserve"> </w:t>
+      </w:r>
+      <w:proofErr w:type="gramStart"/>
+      <w:r>
+        <w:t>char(</w:t>
+      </w:r>
+      <w:proofErr w:type="gramEnd"/>
+      <w:r>
+        <w:t>6) NOT NULL,</w:t>
+      </w:r>
+    </w:p>
+    <w:p>
+      <w:pPr>
+        <w:ind w:left="720"/>
+      </w:pPr>
+      <w:r>
+        <w:tab/>
+      </w:r>
+      <w:proofErr w:type="spellStart"/>
+      <w:r>
+        <w:t>RegionID</w:t>
+      </w:r>
+      <w:proofErr w:type="spellEnd"/>
+      <w:r>
+        <w:t xml:space="preserve"> </w:t>
+      </w:r>
+      <w:proofErr w:type="gramStart"/>
+      <w:r>
+        <w:t>char(</w:t>
+      </w:r>
+      <w:proofErr w:type="gramEnd"/>
+      <w:r>
+        <w:t>1) NOT NULL,</w:t>
+      </w:r>
+    </w:p>
+    <w:p>
+      <w:pPr>
+        <w:ind w:left="720"/>
+      </w:pPr>
+      <w:r>
+        <w:tab/>
+        <w:t>FOREIGN KEY(</w:t>
+      </w:r>
+      <w:proofErr w:type="spellStart"/>
+      <w:r>
+        <w:t>RegionID</w:t>
+      </w:r>
+      <w:proofErr w:type="spellEnd"/>
+      <w:r>
+        <w:t xml:space="preserve">) REFERENCES </w:t>
+      </w:r>
+      <w:proofErr w:type="gramStart"/>
+      <w:r>
+        <w:t>Region(</w:t>
+      </w:r>
+      <w:proofErr w:type="spellStart"/>
+      <w:proofErr w:type="gramEnd"/>
+      <w:r>
+        <w:t>RegionID</w:t>
+      </w:r>
+      <w:proofErr w:type="spellEnd"/>
+      <w:r>
+        <w:t>)</w:t>
       </w:r>
     </w:p>
     <w:p>
@@ -205,52 +319,100 @@
         <w:ind w:left="720"/>
       </w:pPr>
       <w:r>
-        <w:t>DROP TABLE IF EXISTS Product;</w:t>
-      </w:r>
-    </w:p>
-    <w:p>
-      <w:pPr>
-        <w:ind w:left="720"/>
-      </w:pPr>
-      <w:r>
-        <w:t>CREATE TABLE Product(</w:t>
-      </w:r>
-    </w:p>
-    <w:p>
-      <w:pPr>
-        <w:ind w:left="720"/>
-      </w:pPr>
-      <w:r>
-        <w:tab/>
-        <w:t>ProductID char(3) PRIMARY KEY,</w:t>
-      </w:r>
-    </w:p>
-    <w:p>
-      <w:pPr>
-        <w:ind w:left="720"/>
-      </w:pPr>
-      <w:r>
-        <w:tab/>
-        <w:t>ProductName varchar(35) NOT NULL,</w:t>
-      </w:r>
-    </w:p>
-    <w:p>
-      <w:pPr>
-        <w:ind w:left="720"/>
-      </w:pPr>
-      <w:r>
-        <w:tab/>
-        <w:t>ProductPrice int NOT NULL,</w:t>
-      </w:r>
-    </w:p>
-    <w:p>
-      <w:pPr>
-        <w:ind w:left="720"/>
-      </w:pPr>
-      <w:r>
-        <w:tab/>
-        <w:t>VendorID char(2) NOT NULL,</w:t>
-      </w:r>
+        <w:t xml:space="preserve">DROP TABLE IF EXISTS </w:t>
+      </w:r>
+      <w:proofErr w:type="gramStart"/>
+      <w:r>
+        <w:t>Vendor;</w:t>
+      </w:r>
+      <w:proofErr w:type="gramEnd"/>
+    </w:p>
+    <w:p>
+      <w:pPr>
+        <w:ind w:left="720"/>
+      </w:pPr>
+      <w:r>
+        <w:t xml:space="preserve">CREATE TABLE </w:t>
+      </w:r>
+      <w:proofErr w:type="gramStart"/>
+      <w:r>
+        <w:t>Vendor(</w:t>
+      </w:r>
+      <w:proofErr w:type="gramEnd"/>
+    </w:p>
+    <w:p>
+      <w:pPr>
+        <w:ind w:left="720"/>
+      </w:pPr>
+      <w:r>
+        <w:tab/>
+      </w:r>
+      <w:proofErr w:type="spellStart"/>
+      <w:r>
+        <w:t>VendorID</w:t>
+      </w:r>
+      <w:proofErr w:type="spellEnd"/>
+      <w:r>
+        <w:t xml:space="preserve"> </w:t>
+      </w:r>
+      <w:proofErr w:type="gramStart"/>
+      <w:r>
+        <w:t>char(</w:t>
+      </w:r>
+      <w:proofErr w:type="gramEnd"/>
+      <w:r>
+        <w:t>2) PRIMARY KEY,</w:t>
+      </w:r>
+    </w:p>
+    <w:p>
+      <w:pPr>
+        <w:ind w:left="720"/>
+      </w:pPr>
+      <w:r>
+        <w:tab/>
+      </w:r>
+      <w:proofErr w:type="spellStart"/>
+      <w:r>
+        <w:t>VendorName</w:t>
+      </w:r>
+      <w:proofErr w:type="spellEnd"/>
+      <w:r>
+        <w:t xml:space="preserve"> </w:t>
+      </w:r>
+      <w:proofErr w:type="gramStart"/>
+      <w:r>
+        <w:t>varchar(</w:t>
+      </w:r>
+      <w:proofErr w:type="gramEnd"/>
+      <w:r>
+        <w:t>35) NOT NULL</w:t>
+      </w:r>
+    </w:p>
+    <w:p>
+      <w:pPr>
+        <w:ind w:left="720"/>
+      </w:pPr>
+      <w:r>
+        <w:t>);</w:t>
+      </w:r>
+    </w:p>
+    <w:p>
+      <w:pPr>
+        <w:ind w:left="720"/>
+      </w:pPr>
+    </w:p>
+    <w:p>
+      <w:pPr>
+        <w:ind w:left="720"/>
+      </w:pPr>
+      <w:r>
+        <w:t xml:space="preserve">DROP TABLE IF EXISTS </w:t>
+      </w:r>
+      <w:proofErr w:type="gramStart"/>
+      <w:r>
+        <w:t>Category;</w:t>
+      </w:r>
+      <w:proofErr w:type="gramEnd"/>
     </w:p>
     <w:p>
       <w:pPr>
@@ -258,8 +420,60 @@
       </w:pPr>
       <w:r>
         <w:lastRenderedPageBreak/>
-        <w:tab/>
-        <w:t>CategoryID char(2) NOT NULL</w:t>
+        <w:t xml:space="preserve">CREATE TABLE </w:t>
+      </w:r>
+      <w:proofErr w:type="gramStart"/>
+      <w:r>
+        <w:t>Category(</w:t>
+      </w:r>
+      <w:proofErr w:type="gramEnd"/>
+    </w:p>
+    <w:p>
+      <w:pPr>
+        <w:ind w:left="720"/>
+      </w:pPr>
+      <w:r>
+        <w:tab/>
+      </w:r>
+      <w:proofErr w:type="spellStart"/>
+      <w:r>
+        <w:t>CategoryID</w:t>
+      </w:r>
+      <w:proofErr w:type="spellEnd"/>
+      <w:r>
+        <w:t xml:space="preserve"> </w:t>
+      </w:r>
+      <w:proofErr w:type="gramStart"/>
+      <w:r>
+        <w:t>char(</w:t>
+      </w:r>
+      <w:proofErr w:type="gramEnd"/>
+      <w:r>
+        <w:t>2) PRIMARY KEY,</w:t>
+      </w:r>
+    </w:p>
+    <w:p>
+      <w:pPr>
+        <w:ind w:left="720"/>
+      </w:pPr>
+      <w:r>
+        <w:tab/>
+      </w:r>
+      <w:proofErr w:type="spellStart"/>
+      <w:r>
+        <w:t>CategoryName</w:t>
+      </w:r>
+      <w:proofErr w:type="spellEnd"/>
+      <w:r>
+        <w:t xml:space="preserve"> </w:t>
+      </w:r>
+      <w:proofErr w:type="gramStart"/>
+      <w:r>
+        <w:t>varchar(</w:t>
+      </w:r>
+      <w:proofErr w:type="gramEnd"/>
+      <w:r>
+        <w:t>35) NOT NULL</w:t>
       </w:r>
     </w:p>
     <w:p>
@@ -279,57 +493,186 @@
       <w:pPr>
         <w:ind w:left="720"/>
       </w:pPr>
-    </w:p>
-    <w:p>
-      <w:pPr>
-        <w:ind w:left="720"/>
-      </w:pPr>
-      <w:r>
-        <w:t>DROP TABLE IF EXISTS SalesTransaction;</w:t>
-      </w:r>
-    </w:p>
-    <w:p>
-      <w:pPr>
-        <w:ind w:left="720"/>
-      </w:pPr>
-      <w:r>
-        <w:t>CREATE TABLE SalesTransaction(</w:t>
-      </w:r>
-    </w:p>
-    <w:p>
-      <w:pPr>
-        <w:ind w:left="720"/>
-      </w:pPr>
-      <w:r>
-        <w:tab/>
-        <w:t>TID char(4) PRIMARY KEY,</w:t>
-      </w:r>
-    </w:p>
-    <w:p>
-      <w:pPr>
-        <w:ind w:left="720"/>
-      </w:pPr>
-      <w:r>
-        <w:tab/>
-        <w:t>CustomerID char(7) NOT NULL,</w:t>
-      </w:r>
-    </w:p>
-    <w:p>
-      <w:pPr>
-        <w:ind w:left="720"/>
-      </w:pPr>
-      <w:r>
-        <w:tab/>
-        <w:t>StoreID varchar(10) NOT NULL,</w:t>
-      </w:r>
-    </w:p>
-    <w:p>
-      <w:pPr>
-        <w:ind w:left="720"/>
-      </w:pPr>
-      <w:r>
-        <w:tab/>
-        <w:t>TDate date</w:t>
+      <w:r>
+        <w:t xml:space="preserve">DROP TABLE IF EXISTS </w:t>
+      </w:r>
+      <w:proofErr w:type="gramStart"/>
+      <w:r>
+        <w:t>Product;</w:t>
+      </w:r>
+      <w:proofErr w:type="gramEnd"/>
+    </w:p>
+    <w:p>
+      <w:pPr>
+        <w:ind w:left="720"/>
+      </w:pPr>
+      <w:r>
+        <w:t xml:space="preserve">CREATE TABLE </w:t>
+      </w:r>
+      <w:proofErr w:type="gramStart"/>
+      <w:r>
+        <w:t>Product(</w:t>
+      </w:r>
+      <w:proofErr w:type="gramEnd"/>
+    </w:p>
+    <w:p>
+      <w:pPr>
+        <w:ind w:left="720"/>
+      </w:pPr>
+      <w:r>
+        <w:tab/>
+      </w:r>
+      <w:proofErr w:type="spellStart"/>
+      <w:r>
+        <w:t>ProductID</w:t>
+      </w:r>
+      <w:proofErr w:type="spellEnd"/>
+      <w:r>
+        <w:t xml:space="preserve"> </w:t>
+      </w:r>
+      <w:proofErr w:type="gramStart"/>
+      <w:r>
+        <w:t>char(</w:t>
+      </w:r>
+      <w:proofErr w:type="gramEnd"/>
+      <w:r>
+        <w:t>3) PRIMARY KEY,</w:t>
+      </w:r>
+    </w:p>
+    <w:p>
+      <w:pPr>
+        <w:ind w:left="720"/>
+      </w:pPr>
+      <w:r>
+        <w:tab/>
+        <w:t xml:space="preserve">ProductName </w:t>
+      </w:r>
+      <w:proofErr w:type="gramStart"/>
+      <w:r>
+        <w:t>varchar(</w:t>
+      </w:r>
+      <w:proofErr w:type="gramEnd"/>
+      <w:r>
+        <w:t>35) NOT NULL,</w:t>
+      </w:r>
+    </w:p>
+    <w:p>
+      <w:pPr>
+        <w:ind w:left="720"/>
+      </w:pPr>
+      <w:r>
+        <w:tab/>
+      </w:r>
+      <w:proofErr w:type="spellStart"/>
+      <w:r>
+        <w:t>ProductPrice</w:t>
+      </w:r>
+      <w:proofErr w:type="spellEnd"/>
+      <w:r>
+        <w:t xml:space="preserve"> int NOT NULL,</w:t>
+      </w:r>
+    </w:p>
+    <w:p>
+      <w:pPr>
+        <w:ind w:left="720"/>
+      </w:pPr>
+      <w:r>
+        <w:tab/>
+      </w:r>
+      <w:proofErr w:type="spellStart"/>
+      <w:r>
+        <w:t>VendorID</w:t>
+      </w:r>
+      <w:proofErr w:type="spellEnd"/>
+      <w:r>
+        <w:t xml:space="preserve"> </w:t>
+      </w:r>
+      <w:proofErr w:type="gramStart"/>
+      <w:r>
+        <w:t>char(</w:t>
+      </w:r>
+      <w:proofErr w:type="gramEnd"/>
+      <w:r>
+        <w:t>2) NOT NULL,</w:t>
+      </w:r>
+    </w:p>
+    <w:p>
+      <w:pPr>
+        <w:ind w:left="720"/>
+      </w:pPr>
+      <w:r>
+        <w:tab/>
+      </w:r>
+      <w:proofErr w:type="spellStart"/>
+      <w:r>
+        <w:t>CategoryID</w:t>
+      </w:r>
+      <w:proofErr w:type="spellEnd"/>
+      <w:r>
+        <w:t xml:space="preserve"> </w:t>
+      </w:r>
+      <w:proofErr w:type="gramStart"/>
+      <w:r>
+        <w:t>char(</w:t>
+      </w:r>
+      <w:proofErr w:type="gramEnd"/>
+      <w:r>
+        <w:t>2) NOT NULL,</w:t>
+      </w:r>
+    </w:p>
+    <w:p>
+      <w:pPr>
+        <w:ind w:left="720"/>
+      </w:pPr>
+      <w:r>
+        <w:tab/>
+        <w:t>FOREIGN KEY(</w:t>
+      </w:r>
+      <w:proofErr w:type="spellStart"/>
+      <w:r>
+        <w:t>VendorID</w:t>
+      </w:r>
+      <w:proofErr w:type="spellEnd"/>
+      <w:r>
+        <w:t>) REFERENCES Vendor(</w:t>
+      </w:r>
+      <w:proofErr w:type="spellStart"/>
+      <w:r>
+        <w:t>vendorid</w:t>
+      </w:r>
+      <w:proofErr w:type="spellEnd"/>
+      <w:r>
+        <w:t>),</w:t>
+      </w:r>
+    </w:p>
+    <w:p>
+      <w:pPr>
+        <w:ind w:left="720"/>
+      </w:pPr>
+      <w:r>
+        <w:tab/>
+        <w:t>FOREIGN KEY (</w:t>
+      </w:r>
+      <w:proofErr w:type="spellStart"/>
+      <w:r>
+        <w:t>CategoryID</w:t>
+      </w:r>
+      <w:proofErr w:type="spellEnd"/>
+      <w:r>
+        <w:t xml:space="preserve">) REFERENCES </w:t>
+      </w:r>
+      <w:proofErr w:type="gramStart"/>
+      <w:r>
+        <w:t>Category(</w:t>
+      </w:r>
+      <w:proofErr w:type="spellStart"/>
+      <w:proofErr w:type="gramEnd"/>
+      <w:r>
+        <w:t>CategoryID</w:t>
+      </w:r>
+      <w:proofErr w:type="spellEnd"/>
+      <w:r>
+        <w:t>)</w:t>
       </w:r>
     </w:p>
     <w:p>
@@ -350,33 +693,97 @@
         <w:ind w:left="720"/>
       </w:pPr>
       <w:r>
-        <w:t>DROP TABLE IF EXISTS Vendor;</w:t>
-      </w:r>
-    </w:p>
-    <w:p>
-      <w:pPr>
-        <w:ind w:left="720"/>
-      </w:pPr>
-      <w:r>
-        <w:t>CREATE TABLE Vendor(</w:t>
-      </w:r>
-    </w:p>
-    <w:p>
-      <w:pPr>
-        <w:ind w:left="720"/>
-      </w:pPr>
-      <w:r>
-        <w:tab/>
-        <w:t>VendorID char(2) PRIMARY KEY,</w:t>
-      </w:r>
-    </w:p>
-    <w:p>
-      <w:pPr>
-        <w:ind w:left="720"/>
-      </w:pPr>
-      <w:r>
-        <w:tab/>
-        <w:t>VendorName varchar(35) NOT NULL</w:t>
+        <w:t xml:space="preserve">DROP TABLE IF EXISTS </w:t>
+      </w:r>
+      <w:proofErr w:type="gramStart"/>
+      <w:r>
+        <w:t>Customer;</w:t>
+      </w:r>
+      <w:proofErr w:type="gramEnd"/>
+    </w:p>
+    <w:p>
+      <w:pPr>
+        <w:ind w:left="720"/>
+      </w:pPr>
+      <w:r>
+        <w:t xml:space="preserve">CREATE TABLE </w:t>
+      </w:r>
+      <w:proofErr w:type="gramStart"/>
+      <w:r>
+        <w:t>Customer(</w:t>
+      </w:r>
+      <w:proofErr w:type="gramEnd"/>
+    </w:p>
+    <w:p>
+      <w:pPr>
+        <w:ind w:left="720"/>
+      </w:pPr>
+      <w:r>
+        <w:tab/>
+      </w:r>
+      <w:proofErr w:type="spellStart"/>
+      <w:r>
+        <w:t>CustomerID</w:t>
+      </w:r>
+      <w:proofErr w:type="spellEnd"/>
+      <w:r>
+        <w:t xml:space="preserve"> </w:t>
+      </w:r>
+      <w:proofErr w:type="gramStart"/>
+      <w:r>
+        <w:t>char(</w:t>
+      </w:r>
+      <w:proofErr w:type="gramEnd"/>
+      <w:r>
+        <w:t>7) PRIMARY KEY,</w:t>
+      </w:r>
+    </w:p>
+    <w:p>
+      <w:pPr>
+        <w:ind w:left="720"/>
+      </w:pPr>
+      <w:r>
+        <w:tab/>
+      </w:r>
+      <w:proofErr w:type="spellStart"/>
+      <w:r>
+        <w:t>CustomerName</w:t>
+      </w:r>
+      <w:proofErr w:type="spellEnd"/>
+      <w:r>
+        <w:t xml:space="preserve"> </w:t>
+      </w:r>
+      <w:proofErr w:type="gramStart"/>
+      <w:r>
+        <w:t>varchar(</w:t>
+      </w:r>
+      <w:proofErr w:type="gramEnd"/>
+      <w:r>
+        <w:t>35) NOT NULL,</w:t>
+      </w:r>
+    </w:p>
+    <w:p>
+      <w:pPr>
+        <w:ind w:left="720"/>
+      </w:pPr>
+      <w:r>
+        <w:tab/>
+      </w:r>
+      <w:proofErr w:type="spellStart"/>
+      <w:r>
+        <w:t>CustomerZip</w:t>
+      </w:r>
+      <w:proofErr w:type="spellEnd"/>
+      <w:r>
+        <w:t xml:space="preserve"> </w:t>
+      </w:r>
+      <w:proofErr w:type="gramStart"/>
+      <w:r>
+        <w:t>char(</w:t>
+      </w:r>
+      <w:proofErr w:type="gramEnd"/>
+      <w:r>
+        <w:t>6) NOT NULL</w:t>
       </w:r>
     </w:p>
     <w:p>
@@ -397,33 +804,177 @@
         <w:ind w:left="720"/>
       </w:pPr>
       <w:r>
-        <w:t>DROP TABLE IF EXISTS Category;</w:t>
-      </w:r>
-    </w:p>
-    <w:p>
-      <w:pPr>
-        <w:ind w:left="720"/>
-      </w:pPr>
-      <w:r>
-        <w:t>CREATE TABLE Category(</w:t>
-      </w:r>
-    </w:p>
-    <w:p>
-      <w:pPr>
-        <w:ind w:left="720"/>
-      </w:pPr>
-      <w:r>
-        <w:tab/>
-        <w:t>CategoryID char(2) PRIMARY KEY,</w:t>
-      </w:r>
-    </w:p>
-    <w:p>
-      <w:pPr>
-        <w:ind w:left="720"/>
-      </w:pPr>
-      <w:r>
-        <w:tab/>
-        <w:t>CategoryName varchar(35) NOT NULL</w:t>
+        <w:t xml:space="preserve">DROP TABLE IF EXISTS </w:t>
+      </w:r>
+      <w:proofErr w:type="spellStart"/>
+      <w:proofErr w:type="gramStart"/>
+      <w:r>
+        <w:t>SalesTransaction</w:t>
+      </w:r>
+      <w:proofErr w:type="spellEnd"/>
+      <w:r>
+        <w:t>;</w:t>
+      </w:r>
+      <w:proofErr w:type="gramEnd"/>
+    </w:p>
+    <w:p>
+      <w:pPr>
+        <w:ind w:left="720"/>
+      </w:pPr>
+      <w:r>
+        <w:t xml:space="preserve">CREATE TABLE </w:t>
+      </w:r>
+      <w:proofErr w:type="spellStart"/>
+      <w:proofErr w:type="gramStart"/>
+      <w:r>
+        <w:t>SalesTransaction</w:t>
+      </w:r>
+      <w:proofErr w:type="spellEnd"/>
+      <w:r>
+        <w:t>(</w:t>
+      </w:r>
+      <w:proofErr w:type="gramEnd"/>
+    </w:p>
+    <w:p>
+      <w:pPr>
+        <w:ind w:left="720"/>
+      </w:pPr>
+      <w:r>
+        <w:tab/>
+        <w:t xml:space="preserve">TID </w:t>
+      </w:r>
+      <w:proofErr w:type="gramStart"/>
+      <w:r>
+        <w:t>char(</w:t>
+      </w:r>
+      <w:proofErr w:type="gramEnd"/>
+      <w:r>
+        <w:t>4) PRIMARY KEY,</w:t>
+      </w:r>
+    </w:p>
+    <w:p>
+      <w:pPr>
+        <w:ind w:left="720"/>
+      </w:pPr>
+      <w:r>
+        <w:tab/>
+      </w:r>
+      <w:proofErr w:type="spellStart"/>
+      <w:r>
+        <w:t>CustomerID</w:t>
+      </w:r>
+      <w:proofErr w:type="spellEnd"/>
+      <w:r>
+        <w:t xml:space="preserve"> </w:t>
+      </w:r>
+      <w:proofErr w:type="gramStart"/>
+      <w:r>
+        <w:t>char(</w:t>
+      </w:r>
+      <w:proofErr w:type="gramEnd"/>
+      <w:r>
+        <w:t>7) NOT NULL,</w:t>
+      </w:r>
+    </w:p>
+    <w:p>
+      <w:pPr>
+        <w:ind w:left="720"/>
+      </w:pPr>
+      <w:r>
+        <w:tab/>
+      </w:r>
+      <w:proofErr w:type="spellStart"/>
+      <w:r>
+        <w:t>StoreID</w:t>
+      </w:r>
+      <w:proofErr w:type="spellEnd"/>
+      <w:r>
+        <w:t xml:space="preserve"> </w:t>
+      </w:r>
+      <w:proofErr w:type="gramStart"/>
+      <w:r>
+        <w:t>varchar(</w:t>
+      </w:r>
+      <w:proofErr w:type="gramEnd"/>
+      <w:r>
+        <w:t>10) NOT NULL,</w:t>
+      </w:r>
+    </w:p>
+    <w:p>
+      <w:pPr>
+        <w:ind w:left="720"/>
+      </w:pPr>
+      <w:r>
+        <w:lastRenderedPageBreak/>
+        <w:tab/>
+      </w:r>
+      <w:proofErr w:type="spellStart"/>
+      <w:r>
+        <w:t>TDate</w:t>
+      </w:r>
+      <w:proofErr w:type="spellEnd"/>
+      <w:r>
+        <w:t xml:space="preserve"> date,</w:t>
+      </w:r>
+    </w:p>
+    <w:p>
+      <w:pPr>
+        <w:ind w:left="720"/>
+      </w:pPr>
+      <w:r>
+        <w:tab/>
+        <w:t>FOREIGN KEY (</w:t>
+      </w:r>
+      <w:proofErr w:type="spellStart"/>
+      <w:r>
+        <w:t>CustomerID</w:t>
+      </w:r>
+      <w:proofErr w:type="spellEnd"/>
+      <w:r>
+        <w:t xml:space="preserve">) REFERENCES </w:t>
+      </w:r>
+      <w:proofErr w:type="gramStart"/>
+      <w:r>
+        <w:t>Customer(</w:t>
+      </w:r>
+      <w:proofErr w:type="spellStart"/>
+      <w:proofErr w:type="gramEnd"/>
+      <w:r>
+        <w:t>CustomerID</w:t>
+      </w:r>
+      <w:proofErr w:type="spellEnd"/>
+      <w:r>
+        <w:t>),</w:t>
+      </w:r>
+    </w:p>
+    <w:p>
+      <w:pPr>
+        <w:ind w:left="720"/>
+      </w:pPr>
+      <w:r>
+        <w:tab/>
+        <w:t>FOREIGN KEY (</w:t>
+      </w:r>
+      <w:proofErr w:type="spellStart"/>
+      <w:r>
+        <w:t>StoreID</w:t>
+      </w:r>
+      <w:proofErr w:type="spellEnd"/>
+      <w:r>
+        <w:t xml:space="preserve">) REFERENCES </w:t>
+      </w:r>
+      <w:proofErr w:type="gramStart"/>
+      <w:r>
+        <w:t>Store(</w:t>
+      </w:r>
+      <w:proofErr w:type="spellStart"/>
+      <w:proofErr w:type="gramEnd"/>
+      <w:r>
+        <w:t>StoreID</w:t>
+      </w:r>
+      <w:proofErr w:type="spellEnd"/>
+      <w:r>
+        <w:t>)</w:t>
       </w:r>
     </w:p>
     <w:p>
@@ -444,43 +995,161 @@
         <w:ind w:left="720"/>
       </w:pPr>
       <w:r>
-        <w:t>DROP TABLE IF EXISTS Customer;</w:t>
-      </w:r>
-    </w:p>
-    <w:p>
-      <w:pPr>
-        <w:ind w:left="720"/>
-      </w:pPr>
-      <w:r>
-        <w:t>CREATE TABLE Customer(</w:t>
-      </w:r>
-    </w:p>
-    <w:p>
-      <w:pPr>
-        <w:ind w:left="720"/>
-      </w:pPr>
-      <w:r>
-        <w:tab/>
-        <w:t>CustomerID char(7) PRIMARY KEY,</w:t>
-      </w:r>
-    </w:p>
-    <w:p>
-      <w:pPr>
-        <w:ind w:left="720"/>
-      </w:pPr>
-      <w:r>
-        <w:tab/>
-        <w:t>CustomerName varchar(35) NOT NULL,</w:t>
-      </w:r>
-    </w:p>
-    <w:p>
-      <w:pPr>
-        <w:ind w:left="720"/>
-      </w:pPr>
-      <w:r>
-        <w:lastRenderedPageBreak/>
-        <w:tab/>
-        <w:t>CustomerZip char(6) NOT NULL</w:t>
+        <w:t xml:space="preserve">DROP TABLE IF EXISTS </w:t>
+      </w:r>
+      <w:proofErr w:type="spellStart"/>
+      <w:proofErr w:type="gramStart"/>
+      <w:r>
+        <w:t>Soldvia</w:t>
+      </w:r>
+      <w:proofErr w:type="spellEnd"/>
+      <w:r>
+        <w:t>;</w:t>
+      </w:r>
+      <w:proofErr w:type="gramEnd"/>
+    </w:p>
+    <w:p>
+      <w:pPr>
+        <w:ind w:left="720"/>
+      </w:pPr>
+      <w:r>
+        <w:t xml:space="preserve">CREATE TABLE </w:t>
+      </w:r>
+      <w:proofErr w:type="spellStart"/>
+      <w:proofErr w:type="gramStart"/>
+      <w:r>
+        <w:t>Soldvia</w:t>
+      </w:r>
+      <w:proofErr w:type="spellEnd"/>
+      <w:r>
+        <w:t>(</w:t>
+      </w:r>
+      <w:proofErr w:type="gramEnd"/>
+    </w:p>
+    <w:p>
+      <w:pPr>
+        <w:ind w:left="720"/>
+      </w:pPr>
+      <w:r>
+        <w:tab/>
+      </w:r>
+      <w:proofErr w:type="spellStart"/>
+      <w:r>
+        <w:t>ProductID</w:t>
+      </w:r>
+      <w:proofErr w:type="spellEnd"/>
+      <w:r>
+        <w:t xml:space="preserve"> </w:t>
+      </w:r>
+      <w:proofErr w:type="gramStart"/>
+      <w:r>
+        <w:t>char(</w:t>
+      </w:r>
+      <w:proofErr w:type="gramEnd"/>
+      <w:r>
+        <w:t>3) NOT NULL,</w:t>
+      </w:r>
+    </w:p>
+    <w:p>
+      <w:pPr>
+        <w:ind w:left="720"/>
+      </w:pPr>
+      <w:r>
+        <w:tab/>
+        <w:t xml:space="preserve">TID </w:t>
+      </w:r>
+      <w:proofErr w:type="gramStart"/>
+      <w:r>
+        <w:t>char(</w:t>
+      </w:r>
+      <w:proofErr w:type="gramEnd"/>
+      <w:r>
+        <w:t>4) NOT NULL,</w:t>
+      </w:r>
+    </w:p>
+    <w:p>
+      <w:pPr>
+        <w:ind w:left="720"/>
+      </w:pPr>
+      <w:r>
+        <w:tab/>
+        <w:t>FOREIGN KEY (</w:t>
+      </w:r>
+      <w:proofErr w:type="spellStart"/>
+      <w:r>
+        <w:t>ProductID</w:t>
+      </w:r>
+      <w:proofErr w:type="spellEnd"/>
+      <w:r>
+        <w:t xml:space="preserve">) REFERENCES </w:t>
+      </w:r>
+      <w:proofErr w:type="gramStart"/>
+      <w:r>
+        <w:t>Product(</w:t>
+      </w:r>
+      <w:proofErr w:type="spellStart"/>
+      <w:proofErr w:type="gramEnd"/>
+      <w:r>
+        <w:t>ProductID</w:t>
+      </w:r>
+      <w:proofErr w:type="spellEnd"/>
+      <w:r>
+        <w:t>),</w:t>
+      </w:r>
+    </w:p>
+    <w:p>
+      <w:pPr>
+        <w:ind w:left="720"/>
+      </w:pPr>
+      <w:r>
+        <w:tab/>
+        <w:t xml:space="preserve">FOREIGN KEY (TID) REFERENCES </w:t>
+      </w:r>
+      <w:proofErr w:type="spellStart"/>
+      <w:proofErr w:type="gramStart"/>
+      <w:r>
+        <w:t>SalesTransaction</w:t>
+      </w:r>
+      <w:proofErr w:type="spellEnd"/>
+      <w:r>
+        <w:t>(</w:t>
+      </w:r>
+      <w:proofErr w:type="gramEnd"/>
+      <w:r>
+        <w:t>TID),</w:t>
+      </w:r>
+    </w:p>
+    <w:p>
+      <w:pPr>
+        <w:ind w:left="720"/>
+      </w:pPr>
+      <w:r>
+        <w:tab/>
+      </w:r>
+      <w:proofErr w:type="spellStart"/>
+      <w:r>
+        <w:t>NoOfItems</w:t>
+      </w:r>
+      <w:proofErr w:type="spellEnd"/>
+      <w:r>
+        <w:t xml:space="preserve"> int NOT NULL,</w:t>
+      </w:r>
+    </w:p>
+    <w:p>
+      <w:pPr>
+        <w:ind w:left="720"/>
+      </w:pPr>
+      <w:r>
+        <w:tab/>
+        <w:t>PRIMARY KEY (</w:t>
+      </w:r>
+      <w:proofErr w:type="spellStart"/>
+      <w:r>
+        <w:t>ProductID</w:t>
+      </w:r>
+      <w:proofErr w:type="spellEnd"/>
+      <w:r>
+        <w:t>, TID)</w:t>
       </w:r>
     </w:p>
     <w:p>
@@ -489,285 +1158,6 @@
       </w:pPr>
       <w:r>
         <w:t>);</w:t>
-      </w:r>
-    </w:p>
-    <w:p>
-      <w:pPr>
-        <w:ind w:left="720"/>
-      </w:pPr>
-    </w:p>
-    <w:p>
-      <w:pPr>
-        <w:ind w:left="720"/>
-      </w:pPr>
-      <w:r>
-        <w:t>DROP TABLE IF EXISTS Soldvia;</w:t>
-      </w:r>
-    </w:p>
-    <w:p>
-      <w:pPr>
-        <w:ind w:left="720"/>
-      </w:pPr>
-      <w:r>
-        <w:t>CREATE TABLE Soldvia(</w:t>
-      </w:r>
-    </w:p>
-    <w:p>
-      <w:pPr>
-        <w:ind w:left="720"/>
-      </w:pPr>
-      <w:r>
-        <w:tab/>
-        <w:t>ProductID char(3) NOT NULL,</w:t>
-      </w:r>
-    </w:p>
-    <w:p>
-      <w:pPr>
-        <w:ind w:left="720"/>
-      </w:pPr>
-      <w:r>
-        <w:tab/>
-        <w:t>TID char(4) NOT NULL,</w:t>
-      </w:r>
-    </w:p>
-    <w:p>
-      <w:pPr>
-        <w:ind w:left="720"/>
-      </w:pPr>
-      <w:r>
-        <w:tab/>
-        <w:t>FOREIGN KEY (ProductID) REFERENCES Product(ProductID),</w:t>
-      </w:r>
-    </w:p>
-    <w:p>
-      <w:pPr>
-        <w:ind w:left="720"/>
-      </w:pPr>
-      <w:r>
-        <w:tab/>
-        <w:t>FOREIGN KEY (TID) REFERENCES SalesTransaction(TID),</w:t>
-      </w:r>
-    </w:p>
-    <w:p>
-      <w:pPr>
-        <w:ind w:left="720"/>
-      </w:pPr>
-      <w:r>
-        <w:tab/>
-        <w:t>NoOfItems int NOT NULL,</w:t>
-      </w:r>
-    </w:p>
-    <w:p>
-      <w:pPr>
-        <w:ind w:left="720"/>
-      </w:pPr>
-      <w:r>
-        <w:tab/>
-        <w:t>PRIMARY KEY (ProductID, TID)</w:t>
-      </w:r>
-    </w:p>
-    <w:p>
-      <w:pPr>
-        <w:ind w:left="720"/>
-        <w:rPr>
-          <w:b/>
-          <w:bCs/>
-        </w:rPr>
-      </w:pPr>
-      <w:r>
-        <w:t>);</w:t>
-      </w:r>
-    </w:p>
-    <w:p>
-      <w:pPr>
-        <w:ind w:left="720"/>
-        <w:rPr>
-          <w:b/>
-          <w:bCs/>
-        </w:rPr>
-      </w:pPr>
-    </w:p>
-    <w:p>
-      <w:pPr>
-        <w:rPr>
-          <w:b/>
-          <w:bCs/>
-        </w:rPr>
-      </w:pPr>
-    </w:p>
-    <w:p>
-      <w:pPr>
-        <w:pStyle w:val="ListParagraph"/>
-        <w:numPr>
-          <w:ilvl w:val="0"/>
-          <w:numId w:val="4"/>
-        </w:numPr>
-        <w:rPr>
-          <w:b/>
-          <w:bCs/>
-        </w:rPr>
-      </w:pPr>
-      <w:r>
-        <w:rPr>
-          <w:b/>
-          <w:bCs/>
-        </w:rPr>
-        <w:t>Queries adding Foreign Keys to the tables</w:t>
-      </w:r>
-    </w:p>
-    <w:p>
-      <w:pPr>
-        <w:pStyle w:val="ListParagraph"/>
-      </w:pPr>
-    </w:p>
-    <w:p>
-      <w:pPr>
-        <w:pStyle w:val="ListParagraph"/>
-      </w:pPr>
-      <w:r>
-        <w:t>ALTER TABLE Product</w:t>
-      </w:r>
-    </w:p>
-    <w:p>
-      <w:pPr>
-        <w:pStyle w:val="ListParagraph"/>
-      </w:pPr>
-      <w:r>
-        <w:t>ADD CONSTRAINT fk_Product</w:t>
-      </w:r>
-    </w:p>
-    <w:p>
-      <w:pPr>
-        <w:pStyle w:val="ListParagraph"/>
-      </w:pPr>
-      <w:r>
-        <w:t>FOREIGN KEY (VendorID) REFERENCES Vendor(VendorID);</w:t>
-      </w:r>
-    </w:p>
-    <w:p>
-      <w:pPr>
-        <w:pStyle w:val="ListParagraph"/>
-      </w:pPr>
-    </w:p>
-    <w:p>
-      <w:pPr>
-        <w:pStyle w:val="ListParagraph"/>
-      </w:pPr>
-      <w:r>
-        <w:t>ALTER TABLE Product</w:t>
-      </w:r>
-    </w:p>
-    <w:p>
-      <w:pPr>
-        <w:pStyle w:val="ListParagraph"/>
-      </w:pPr>
-      <w:r>
-        <w:t>ADD CONSTRAINT fk_Product2</w:t>
-      </w:r>
-    </w:p>
-    <w:p>
-      <w:pPr>
-        <w:pStyle w:val="ListParagraph"/>
-      </w:pPr>
-      <w:r>
-        <w:t>FOREIGN KEY (CategoryID) REFERENCES Category(CategoryID);</w:t>
-      </w:r>
-    </w:p>
-    <w:p>
-      <w:pPr>
-        <w:pStyle w:val="ListParagraph"/>
-      </w:pPr>
-    </w:p>
-    <w:p>
-      <w:pPr>
-        <w:pStyle w:val="ListParagraph"/>
-      </w:pPr>
-      <w:r>
-        <w:t>ALTER TABLE SalesTransaction</w:t>
-      </w:r>
-    </w:p>
-    <w:p>
-      <w:pPr>
-        <w:pStyle w:val="ListParagraph"/>
-      </w:pPr>
-      <w:r>
-        <w:t>ADD CONSTRAINT fk_SalesTransaction</w:t>
-      </w:r>
-    </w:p>
-    <w:p>
-      <w:pPr>
-        <w:pStyle w:val="ListParagraph"/>
-      </w:pPr>
-      <w:r>
-        <w:t>FOREIGN KEY (CustomerID) REFERENCES Customer(CustomerID);</w:t>
-      </w:r>
-    </w:p>
-    <w:p>
-      <w:pPr>
-        <w:pStyle w:val="ListParagraph"/>
-      </w:pPr>
-    </w:p>
-    <w:p>
-      <w:pPr>
-        <w:pStyle w:val="ListParagraph"/>
-      </w:pPr>
-      <w:r>
-        <w:t>ALTER TABLE SalesTransaction</w:t>
-      </w:r>
-    </w:p>
-    <w:p>
-      <w:pPr>
-        <w:pStyle w:val="ListParagraph"/>
-      </w:pPr>
-      <w:r>
-        <w:t>ADD CONSTRAINT fk_SalesTransaction2</w:t>
-      </w:r>
-    </w:p>
-    <w:p>
-      <w:pPr>
-        <w:pStyle w:val="ListParagraph"/>
-      </w:pPr>
-      <w:r>
-        <w:t>FOREIGN KEY (StoreID) REFERENCES Store(StoreID);</w:t>
-      </w:r>
-    </w:p>
-    <w:p/>
-    <w:p>
-      <w:pPr>
-        <w:ind w:left="360"/>
-      </w:pPr>
-      <w:r>
-        <w:t>Product:</w:t>
-      </w:r>
-    </w:p>
-    <w:p>
-      <w:r>
-        <w:tab/>
-        <w:t>FOREIGN KEY (VendorID) REFERENCES Vendor(VendorID),</w:t>
-      </w:r>
-    </w:p>
-    <w:p>
-      <w:r>
-        <w:lastRenderedPageBreak/>
-        <w:tab/>
-        <w:t>FOREIGN KEY (CategoryID) REFERENCES Category(CategoryID)</w:t>
-      </w:r>
-    </w:p>
-    <w:p>
-      <w:r>
-        <w:t xml:space="preserve">SalesTransaction: </w:t>
-      </w:r>
-    </w:p>
-    <w:p>
-      <w:r>
-        <w:tab/>
-        <w:t>FOREIGN KEY (CustomerID) REFERENCES Customer(CustomerID),</w:t>
-      </w:r>
-    </w:p>
-    <w:p>
-      <w:r>
-        <w:tab/>
-        <w:t>FOREIGN KEY (StoreID) REFERENCES Store(StoreID),</w:t>
       </w:r>
     </w:p>
     <w:p/>
@@ -779,6 +1169,56 @@
     </w:sectPr>
   </w:body>
 </w:document>
+</file>
+
+<file path=word/endnotes.xml><?xml version="1.0" encoding="utf-8"?>
+<w:endnotes xmlns:wpc="http://schemas.microsoft.com/office/word/2010/wordprocessingCanvas" xmlns:cx="http://schemas.microsoft.com/office/drawing/2014/chartex" xmlns:cx1="http://schemas.microsoft.com/office/drawing/2015/9/8/chartex" xmlns:cx2="http://schemas.microsoft.com/office/drawing/2015/10/21/chartex" xmlns:cx3="http://schemas.microsoft.com/office/drawing/2016/5/9/chartex" xmlns:cx4="http://schemas.microsoft.com/office/drawing/2016/5/10/chartex" xmlns:cx5="http://schemas.microsoft.com/office/drawing/2016/5/11/chartex" xmlns:cx6="http://schemas.microsoft.com/office/drawing/2016/5/12/chartex" xmlns:cx7="http://schemas.microsoft.com/office/drawing/2016/5/13/chartex" xmlns:cx8="http://schemas.microsoft.com/office/drawing/2016/5/14/chartex" xmlns:mc="http://schemas.openxmlformats.org/markup-compatibility/2006" xmlns:aink="http://schemas.microsoft.com/office/drawing/2016/ink" xmlns:am3d="http://schemas.microsoft.com/office/drawing/2017/model3d" xmlns:o="urn:schemas-microsoft-com:office:office" xmlns:oel="http://schemas.microsoft.com/office/2019/extlst" xmlns:r="http://schemas.openxmlformats.org/officeDocument/2006/relationships" xmlns:m="http://schemas.openxmlformats.org/officeDocument/2006/math" xmlns:v="urn:schemas-microsoft-com:vml" xmlns:wp14="http://schemas.microsoft.com/office/word/2010/wordprocessingDrawing" xmlns:wp="http://schemas.openxmlformats.org/drawingml/2006/wordprocessingDrawing" xmlns:w10="urn:schemas-microsoft-com:office:word" xmlns:w="http://schemas.openxmlformats.org/wordprocessingml/2006/main" xmlns:w14="http://schemas.microsoft.com/office/word/2010/wordml" xmlns:w15="http://schemas.microsoft.com/office/word/2012/wordml" xmlns:w16cex="http://schemas.microsoft.com/office/word/2018/wordml/cex" xmlns:w16cid="http://schemas.microsoft.com/office/word/2016/wordml/cid" xmlns:w16="http://schemas.microsoft.com/office/word/2018/wordml" xmlns:w16sdtdh="http://schemas.microsoft.com/office/word/2020/wordml/sdtdatahash" xmlns:w16se="http://schemas.microsoft.com/office/word/2015/wordml/symex" xmlns:wpg="http://schemas.microsoft.com/office/word/2010/wordprocessingGroup" xmlns:wpi="http://schemas.microsoft.com/office/word/2010/wordprocessingInk" xmlns:wne="http://schemas.microsoft.com/office/word/2006/wordml" xmlns:wps="http://schemas.microsoft.com/office/word/2010/wordprocessingShape" mc:Ignorable="w14 w15 w16se w16cid w16 w16cex w16sdtdh wp14">
+  <w:endnote w:type="separator" w:id="-1">
+    <w:p>
+      <w:pPr>
+        <w:spacing w:after="0" w:line="240" w:lineRule="auto"/>
+      </w:pPr>
+      <w:r>
+        <w:separator/>
+      </w:r>
+    </w:p>
+  </w:endnote>
+  <w:endnote w:type="continuationSeparator" w:id="0">
+    <w:p>
+      <w:pPr>
+        <w:spacing w:after="0" w:line="240" w:lineRule="auto"/>
+      </w:pPr>
+      <w:r>
+        <w:continuationSeparator/>
+      </w:r>
+    </w:p>
+  </w:endnote>
+</w:endnotes>
+</file>
+
+<file path=word/footnotes.xml><?xml version="1.0" encoding="utf-8"?>
+<w:footnotes xmlns:wpc="http://schemas.microsoft.com/office/word/2010/wordprocessingCanvas" xmlns:cx="http://schemas.microsoft.com/office/drawing/2014/chartex" xmlns:cx1="http://schemas.microsoft.com/office/drawing/2015/9/8/chartex" xmlns:cx2="http://schemas.microsoft.com/office/drawing/2015/10/21/chartex" xmlns:cx3="http://schemas.microsoft.com/office/drawing/2016/5/9/chartex" xmlns:cx4="http://schemas.microsoft.com/office/drawing/2016/5/10/chartex" xmlns:cx5="http://schemas.microsoft.com/office/drawing/2016/5/11/chartex" xmlns:cx6="http://schemas.microsoft.com/office/drawing/2016/5/12/chartex" xmlns:cx7="http://schemas.microsoft.com/office/drawing/2016/5/13/chartex" xmlns:cx8="http://schemas.microsoft.com/office/drawing/2016/5/14/chartex" xmlns:mc="http://schemas.openxmlformats.org/markup-compatibility/2006" xmlns:aink="http://schemas.microsoft.com/office/drawing/2016/ink" xmlns:am3d="http://schemas.microsoft.com/office/drawing/2017/model3d" xmlns:o="urn:schemas-microsoft-com:office:office" xmlns:oel="http://schemas.microsoft.com/office/2019/extlst" xmlns:r="http://schemas.openxmlformats.org/officeDocument/2006/relationships" xmlns:m="http://schemas.openxmlformats.org/officeDocument/2006/math" xmlns:v="urn:schemas-microsoft-com:vml" xmlns:wp14="http://schemas.microsoft.com/office/word/2010/wordprocessingDrawing" xmlns:wp="http://schemas.openxmlformats.org/drawingml/2006/wordprocessingDrawing" xmlns:w10="urn:schemas-microsoft-com:office:word" xmlns:w="http://schemas.openxmlformats.org/wordprocessingml/2006/main" xmlns:w14="http://schemas.microsoft.com/office/word/2010/wordml" xmlns:w15="http://schemas.microsoft.com/office/word/2012/wordml" xmlns:w16cex="http://schemas.microsoft.com/office/word/2018/wordml/cex" xmlns:w16cid="http://schemas.microsoft.com/office/word/2016/wordml/cid" xmlns:w16="http://schemas.microsoft.com/office/word/2018/wordml" xmlns:w16sdtdh="http://schemas.microsoft.com/office/word/2020/wordml/sdtdatahash" xmlns:w16se="http://schemas.microsoft.com/office/word/2015/wordml/symex" xmlns:wpg="http://schemas.microsoft.com/office/word/2010/wordprocessingGroup" xmlns:wpi="http://schemas.microsoft.com/office/word/2010/wordprocessingInk" xmlns:wne="http://schemas.microsoft.com/office/word/2006/wordml" xmlns:wps="http://schemas.microsoft.com/office/word/2010/wordprocessingShape" mc:Ignorable="w14 w15 w16se w16cid w16 w16cex w16sdtdh wp14">
+  <w:footnote w:type="separator" w:id="-1">
+    <w:p>
+      <w:pPr>
+        <w:spacing w:after="0" w:line="240" w:lineRule="auto"/>
+      </w:pPr>
+      <w:r>
+        <w:separator/>
+      </w:r>
+    </w:p>
+  </w:footnote>
+  <w:footnote w:type="continuationSeparator" w:id="0">
+    <w:p>
+      <w:pPr>
+        <w:spacing w:after="0" w:line="240" w:lineRule="auto"/>
+      </w:pPr>
+      <w:r>
+        <w:continuationSeparator/>
+      </w:r>
+    </w:p>
+  </w:footnote>
+</w:footnotes>
 </file>
 
 <file path=word/numbering.xml><?xml version="1.0" encoding="utf-8"?>
@@ -1615,6 +2055,50 @@
       <w:contextualSpacing/>
     </w:pPr>
   </w:style>
+  <w:style w:type="paragraph" w:styleId="Header">
+    <w:name w:val="header"/>
+    <w:basedOn w:val="Normal"/>
+    <w:link w:val="HeaderChar"/>
+    <w:uiPriority w:val="99"/>
+    <w:unhideWhenUsed/>
+    <w:rsid w:val="0063133B"/>
+    <w:pPr>
+      <w:tabs>
+        <w:tab w:val="center" w:pos="4680"/>
+        <w:tab w:val="right" w:pos="9360"/>
+      </w:tabs>
+      <w:spacing w:after="0" w:line="240" w:lineRule="auto"/>
+    </w:pPr>
+  </w:style>
+  <w:style w:type="character" w:customStyle="1" w:styleId="HeaderChar">
+    <w:name w:val="Header Char"/>
+    <w:basedOn w:val="DefaultParagraphFont"/>
+    <w:link w:val="Header"/>
+    <w:uiPriority w:val="99"/>
+    <w:rsid w:val="0063133B"/>
+  </w:style>
+  <w:style w:type="paragraph" w:styleId="Footer">
+    <w:name w:val="footer"/>
+    <w:basedOn w:val="Normal"/>
+    <w:link w:val="FooterChar"/>
+    <w:uiPriority w:val="99"/>
+    <w:unhideWhenUsed/>
+    <w:rsid w:val="0063133B"/>
+    <w:pPr>
+      <w:tabs>
+        <w:tab w:val="center" w:pos="4680"/>
+        <w:tab w:val="right" w:pos="9360"/>
+      </w:tabs>
+      <w:spacing w:after="0" w:line="240" w:lineRule="auto"/>
+    </w:pPr>
+  </w:style>
+  <w:style w:type="character" w:customStyle="1" w:styleId="FooterChar">
+    <w:name w:val="Footer Char"/>
+    <w:basedOn w:val="DefaultParagraphFont"/>
+    <w:link w:val="Footer"/>
+    <w:uiPriority w:val="99"/>
+    <w:rsid w:val="0063133B"/>
+  </w:style>
 </w:styles>
 </file>
 

</xml_diff>